<commit_message>
Llegué hasta Capitulo 3 - Leccion 5 - Ejercicio 10 Actividad 262 resueltos - 88%
</commit_message>
<xml_diff>
--- a/Capítulo 2 Programación Imperativa/Capitulo 2 - Apéndice.docx
+++ b/Capítulo 2 Programación Imperativa/Capitulo 2 - Apéndice.docx
@@ -38,9 +38,8 @@
           <w:szCs w:val="48"/>
           <w:lang w:eastAsia="es-AR"/>
         </w:rPr>
-        <w:t xml:space="preserve"> 2: </w:t>
-      </w:r>
-      <w:proofErr w:type="spellStart"/>
+        <w:t xml:space="preserve"> 2: Programac</w:t>
+      </w:r>
       <w:r>
         <w:rPr>
           <w:rFonts w:ascii="Segoe UI" w:eastAsia="Times New Roman" w:hAnsi="Segoe UI" w:cs="Segoe UI"/>
@@ -50,9 +49,10 @@
           <w:szCs w:val="48"/>
           <w:lang w:eastAsia="es-AR"/>
         </w:rPr>
-        <w:t>Programacón</w:t>
-      </w:r>
-      <w:proofErr w:type="spellEnd"/>
+        <w:t>i</w:t>
+      </w:r>
+      <w:bookmarkStart w:id="0" w:name="_GoBack"/>
+      <w:bookmarkEnd w:id="0"/>
       <w:r>
         <w:rPr>
           <w:rFonts w:ascii="Segoe UI" w:eastAsia="Times New Roman" w:hAnsi="Segoe UI" w:cs="Segoe UI"/>
@@ -62,7 +62,7 @@
           <w:szCs w:val="48"/>
           <w:lang w:eastAsia="es-AR"/>
         </w:rPr>
-        <w:t xml:space="preserve"> Imperativa</w:t>
+        <w:t>ón Imperativa</w:t>
       </w:r>
     </w:p>
     <w:p>
@@ -147,20 +147,7 @@
             <w:u w:val="single"/>
             <w:lang w:eastAsia="es-AR"/>
           </w:rPr>
-          <w:t>Declaración de Fun</w:t>
-        </w:r>
-        <w:bookmarkStart w:id="0" w:name="_GoBack"/>
-        <w:bookmarkEnd w:id="0"/>
-        <w:r>
-          <w:rPr>
-            <w:rFonts w:ascii="Segoe UI" w:eastAsia="Times New Roman" w:hAnsi="Segoe UI" w:cs="Segoe UI"/>
-            <w:color w:val="0000FF"/>
-            <w:sz w:val="26"/>
-            <w:szCs w:val="26"/>
-            <w:u w:val="single"/>
-            <w:lang w:eastAsia="es-AR"/>
-          </w:rPr>
-          <w:t>ciones</w:t>
+          <w:t>Declaración de Funciones</w:t>
         </w:r>
       </w:hyperlink>
     </w:p>

</xml_diff>